<commit_message>
Pequeños ajustes y nueva info en instrucciones
</commit_message>
<xml_diff>
--- a/instrucciones.docx
+++ b/instrucciones.docx
@@ -261,6 +261,8 @@
         </w:rPr>
         <w:t>Una vez finalizadas las apuestas, se reparten las cartas y comienza el juego.</w:t>
       </w:r>
+      <w:bookmarkStart w:id="0" w:name="_GoBack"/>
+      <w:bookmarkEnd w:id="0"/>
     </w:p>
     <w:p>
       <w:pPr>
@@ -295,10 +297,26 @@
         <w:rPr>
           <w:lang w:val="es-ES"/>
         </w:rPr>
+        <w:t>Dependiendo de las condiciones en que se encuentra el jugador, durante la jugada el mismo podrá PEDIR CARTA, PLANTARSE, DOBLAR, SEPARAR.</w:t>
+      </w:r>
+    </w:p>
+    <w:p>
+      <w:pPr>
+        <w:pStyle w:val="Prrafodelista"/>
+        <w:numPr>
+          <w:ilvl w:val="0"/>
+          <w:numId w:val="2"/>
+        </w:numPr>
+        <w:rPr>
+          <w:lang w:val="es-ES"/>
+        </w:rPr>
+      </w:pPr>
+      <w:r>
+        <w:rPr>
+          <w:lang w:val="es-ES"/>
+        </w:rPr>
         <w:t>Finalizado el turno de cada jugador,  se analizan los resultados finales.</w:t>
       </w:r>
-      <w:bookmarkStart w:id="0" w:name="_GoBack"/>
-      <w:bookmarkEnd w:id="0"/>
     </w:p>
     <w:sectPr>
       <w:pgSz w:w="11900" w:h="16840"/>

</xml_diff>